<commit_message>
Update API Engine and Documentation
</commit_message>
<xml_diff>
--- a/Documentation/Documents/Blue Print/API Documents/core/core.API.gateway (v.1-r.0).docx
+++ b/Documentation/Documents/Blue Print/API Documents/core/core.API.gateway (v.1-r.0).docx
@@ -4716,6 +4716,13 @@
         </w:rPr>
         <w:t>"minLength": 1</w:t>
       </w:r>
+      <w:r>
+        <w:rPr>
+          <w:rFonts w:ascii="Courier New" w:hAnsi="Courier New" w:cs="Courier New"/>
+          <w:sz w:val="16"/>
+        </w:rPr>
+        <w:t>,</w:t>
+      </w:r>
     </w:p>
     <w:p>
       <w:pPr>
@@ -4797,12 +4804,14 @@
         </w:rPr>
         <w:tab/>
       </w:r>
-      <w:r>
-        <w:rPr>
-          <w:rFonts w:ascii="Courier New" w:hAnsi="Courier New" w:cs="Courier New"/>
-          <w:sz w:val="16"/>
-        </w:rPr>
-        <w:t xml:space="preserve">}                        </w:t>
+      <w:bookmarkStart w:id="0" w:name="_GoBack"/>
+      <w:bookmarkEnd w:id="0"/>
+      <w:r>
+        <w:rPr>
+          <w:rFonts w:ascii="Courier New" w:hAnsi="Courier New" w:cs="Courier New"/>
+          <w:sz w:val="16"/>
+        </w:rPr>
+        <w:t>"pattern" : "^(latest)$|^([1-9]{1,}[0-9]*)$"</w:t>
       </w:r>
     </w:p>
     <w:p>
@@ -4883,7 +4892,14 @@
           <w:rFonts w:ascii="Courier New" w:hAnsi="Courier New" w:cs="Courier New"/>
           <w:sz w:val="16"/>
         </w:rPr>
-        <w:t>},</w:t>
+        <w:tab/>
+      </w:r>
+      <w:r>
+        <w:rPr>
+          <w:rFonts w:ascii="Courier New" w:hAnsi="Courier New" w:cs="Courier New"/>
+          <w:sz w:val="16"/>
+        </w:rPr>
+        <w:t xml:space="preserve">}                        </w:t>
       </w:r>
     </w:p>
     <w:p>
@@ -4957,7 +4973,14 @@
           <w:rFonts w:ascii="Courier New" w:hAnsi="Courier New" w:cs="Courier New"/>
           <w:sz w:val="16"/>
         </w:rPr>
-        <w:t>"required": [ "key", "version" ]</w:t>
+        <w:tab/>
+      </w:r>
+      <w:r>
+        <w:rPr>
+          <w:rFonts w:ascii="Courier New" w:hAnsi="Courier New" w:cs="Courier New"/>
+          <w:sz w:val="16"/>
+        </w:rPr>
+        <w:t>},</w:t>
       </w:r>
     </w:p>
     <w:p>
@@ -5031,7 +5054,7 @@
           <w:rFonts w:ascii="Courier New" w:hAnsi="Courier New" w:cs="Courier New"/>
           <w:sz w:val="16"/>
         </w:rPr>
-        <w:t>}</w:t>
+        <w:t>"required": [ "key", "version" ]</w:t>
       </w:r>
     </w:p>
     <w:p>
@@ -5098,7 +5121,14 @@
           <w:rFonts w:ascii="Courier New" w:hAnsi="Courier New" w:cs="Courier New"/>
           <w:sz w:val="16"/>
         </w:rPr>
-        <w:t>},</w:t>
+        <w:tab/>
+      </w:r>
+      <w:r>
+        <w:rPr>
+          <w:rFonts w:ascii="Courier New" w:hAnsi="Courier New" w:cs="Courier New"/>
+          <w:sz w:val="16"/>
+        </w:rPr>
+        <w:t>}</w:t>
       </w:r>
     </w:p>
     <w:p>
@@ -5159,7 +5189,14 @@
           <w:rFonts w:ascii="Courier New" w:hAnsi="Courier New" w:cs="Courier New"/>
           <w:sz w:val="16"/>
         </w:rPr>
-        <w:t>"required": [ "API" ]</w:t>
+        <w:tab/>
+      </w:r>
+      <w:r>
+        <w:rPr>
+          <w:rFonts w:ascii="Courier New" w:hAnsi="Courier New" w:cs="Courier New"/>
+          <w:sz w:val="16"/>
+        </w:rPr>
+        <w:t>},</w:t>
       </w:r>
     </w:p>
     <w:p>
@@ -5219,7 +5256,7 @@
           <w:rFonts w:ascii="Courier New" w:hAnsi="Courier New" w:cs="Courier New"/>
           <w:sz w:val="16"/>
         </w:rPr>
-        <w:t>},</w:t>
+        <w:t>"required": [ "API" ]</w:t>
       </w:r>
     </w:p>
     <w:p>
@@ -5272,7 +5309,14 @@
           <w:rFonts w:ascii="Courier New" w:hAnsi="Courier New" w:cs="Courier New"/>
           <w:sz w:val="16"/>
         </w:rPr>
-        <w:t>"data": {</w:t>
+        <w:tab/>
+      </w:r>
+      <w:r>
+        <w:rPr>
+          <w:rFonts w:ascii="Courier New" w:hAnsi="Courier New" w:cs="Courier New"/>
+          <w:sz w:val="16"/>
+        </w:rPr>
+        <w:t>},</w:t>
       </w:r>
     </w:p>
     <w:p>
@@ -5325,14 +5369,7 @@
           <w:rFonts w:ascii="Courier New" w:hAnsi="Courier New" w:cs="Courier New"/>
           <w:sz w:val="16"/>
         </w:rPr>
-        <w:tab/>
-      </w:r>
-      <w:r>
-        <w:rPr>
-          <w:rFonts w:ascii="Courier New" w:hAnsi="Courier New" w:cs="Courier New"/>
-          <w:sz w:val="16"/>
-        </w:rPr>
-        <w:t>"type": "object",</w:t>
+        <w:t>"data": {</w:t>
       </w:r>
     </w:p>
     <w:p>
@@ -5392,7 +5429,7 @@
           <w:rFonts w:ascii="Courier New" w:hAnsi="Courier New" w:cs="Courier New"/>
           <w:sz w:val="16"/>
         </w:rPr>
-        <w:t>"properties": {</w:t>
+        <w:t>"type": "object",</w:t>
       </w:r>
     </w:p>
     <w:p>
@@ -5452,14 +5489,7 @@
           <w:rFonts w:ascii="Courier New" w:hAnsi="Courier New" w:cs="Courier New"/>
           <w:sz w:val="16"/>
         </w:rPr>
-        <w:tab/>
-      </w:r>
-      <w:r>
-        <w:rPr>
-          <w:rFonts w:ascii="Courier New" w:hAnsi="Courier New" w:cs="Courier New"/>
-          <w:sz w:val="16"/>
-        </w:rPr>
-        <w:t>"metadata": {</w:t>
+        <w:t>"properties": {</w:t>
       </w:r>
     </w:p>
     <w:p>
@@ -5526,14 +5556,7 @@
           <w:rFonts w:ascii="Courier New" w:hAnsi="Courier New" w:cs="Courier New"/>
           <w:sz w:val="16"/>
         </w:rPr>
-        <w:tab/>
-      </w:r>
-      <w:r>
-        <w:rPr>
-          <w:rFonts w:ascii="Courier New" w:hAnsi="Courier New" w:cs="Courier New"/>
-          <w:sz w:val="16"/>
-        </w:rPr>
-        <w:t>"type": "object",</w:t>
+        <w:t>"metadata": {</w:t>
       </w:r>
     </w:p>
     <w:p>
@@ -5607,7 +5630,7 @@
           <w:rFonts w:ascii="Courier New" w:hAnsi="Courier New" w:cs="Courier New"/>
           <w:sz w:val="16"/>
         </w:rPr>
-        <w:t>"properties": {</w:t>
+        <w:t>"type": "object",</w:t>
       </w:r>
     </w:p>
     <w:p>
@@ -5681,14 +5704,7 @@
           <w:rFonts w:ascii="Courier New" w:hAnsi="Courier New" w:cs="Courier New"/>
           <w:sz w:val="16"/>
         </w:rPr>
-        <w:tab/>
-      </w:r>
-      <w:r>
-        <w:rPr>
-          <w:rFonts w:ascii="Courier New" w:hAnsi="Courier New" w:cs="Courier New"/>
-          <w:sz w:val="16"/>
-        </w:rPr>
-        <w:t>"API": {</w:t>
+        <w:t>"properties": {</w:t>
       </w:r>
     </w:p>
     <w:p>
@@ -5769,14 +5785,7 @@
           <w:rFonts w:ascii="Courier New" w:hAnsi="Courier New" w:cs="Courier New"/>
           <w:sz w:val="16"/>
         </w:rPr>
-        <w:tab/>
-      </w:r>
-      <w:r>
-        <w:rPr>
-          <w:rFonts w:ascii="Courier New" w:hAnsi="Courier New" w:cs="Courier New"/>
-          <w:sz w:val="16"/>
-        </w:rPr>
-        <w:t>"properties": {</w:t>
+        <w:t>"API": {</w:t>
       </w:r>
     </w:p>
     <w:p>
@@ -5864,14 +5873,7 @@
           <w:rFonts w:ascii="Courier New" w:hAnsi="Courier New" w:cs="Courier New"/>
           <w:sz w:val="16"/>
         </w:rPr>
-        <w:tab/>
-      </w:r>
-      <w:r>
-        <w:rPr>
-          <w:rFonts w:ascii="Courier New" w:hAnsi="Courier New" w:cs="Courier New"/>
-          <w:sz w:val="16"/>
-        </w:rPr>
-        <w:t>"key": {</w:t>
+        <w:t>"properties": {</w:t>
       </w:r>
     </w:p>
     <w:p>
@@ -5966,14 +5968,7 @@
           <w:rFonts w:ascii="Courier New" w:hAnsi="Courier New" w:cs="Courier New"/>
           <w:sz w:val="16"/>
         </w:rPr>
-        <w:tab/>
-      </w:r>
-      <w:r>
-        <w:rPr>
-          <w:rFonts w:ascii="Courier New" w:hAnsi="Courier New" w:cs="Courier New"/>
-          <w:sz w:val="16"/>
-        </w:rPr>
-        <w:t>"type": "string"</w:t>
+        <w:t>"key": {</w:t>
       </w:r>
     </w:p>
     <w:p>
@@ -6075,7 +6070,7 @@
           <w:rFonts w:ascii="Courier New" w:hAnsi="Courier New" w:cs="Courier New"/>
           <w:sz w:val="16"/>
         </w:rPr>
-        <w:t xml:space="preserve">},                        </w:t>
+        <w:t>"type": "string"</w:t>
       </w:r>
     </w:p>
     <w:p>
@@ -6170,7 +6165,14 @@
           <w:rFonts w:ascii="Courier New" w:hAnsi="Courier New" w:cs="Courier New"/>
           <w:sz w:val="16"/>
         </w:rPr>
-        <w:t>"version": {</w:t>
+        <w:tab/>
+      </w:r>
+      <w:r>
+        <w:rPr>
+          <w:rFonts w:ascii="Courier New" w:hAnsi="Courier New" w:cs="Courier New"/>
+          <w:sz w:val="16"/>
+        </w:rPr>
+        <w:t xml:space="preserve">},                        </w:t>
       </w:r>
     </w:p>
     <w:p>
@@ -6265,42 +6267,7 @@
           <w:rFonts w:ascii="Courier New" w:hAnsi="Courier New" w:cs="Courier New"/>
           <w:sz w:val="16"/>
         </w:rPr>
-        <w:tab/>
-      </w:r>
-      <w:r>
-        <w:rPr>
-          <w:rFonts w:ascii="Courier New" w:hAnsi="Courier New" w:cs="Courier New"/>
-          <w:sz w:val="16"/>
-        </w:rPr>
-        <w:t>"type": [</w:t>
-      </w:r>
-      <w:r>
-        <w:rPr>
-          <w:rFonts w:ascii="Courier New" w:hAnsi="Courier New" w:cs="Courier New"/>
-          <w:sz w:val="16"/>
-        </w:rPr>
-        <w:t xml:space="preserve"> </w:t>
-      </w:r>
-      <w:r>
-        <w:rPr>
-          <w:rFonts w:ascii="Courier New" w:hAnsi="Courier New" w:cs="Courier New"/>
-          <w:sz w:val="16"/>
-        </w:rPr>
-        <w:t>"integer", "string"</w:t>
-      </w:r>
-      <w:r>
-        <w:rPr>
-          <w:rFonts w:ascii="Courier New" w:hAnsi="Courier New" w:cs="Courier New"/>
-          <w:sz w:val="16"/>
-        </w:rPr>
-        <w:t xml:space="preserve"> </w:t>
-      </w:r>
-      <w:r>
-        <w:rPr>
-          <w:rFonts w:ascii="Courier New" w:hAnsi="Courier New" w:cs="Courier New"/>
-          <w:sz w:val="16"/>
-        </w:rPr>
-        <w:t>],</w:t>
+        <w:t>"version": {</w:t>
       </w:r>
     </w:p>
     <w:p>
@@ -6402,7 +6369,35 @@
           <w:rFonts w:ascii="Courier New" w:hAnsi="Courier New" w:cs="Courier New"/>
           <w:sz w:val="16"/>
         </w:rPr>
-        <w:t>"minimum": 1,</w:t>
+        <w:t>"type": [</w:t>
+      </w:r>
+      <w:r>
+        <w:rPr>
+          <w:rFonts w:ascii="Courier New" w:hAnsi="Courier New" w:cs="Courier New"/>
+          <w:sz w:val="16"/>
+        </w:rPr>
+        <w:t xml:space="preserve"> </w:t>
+      </w:r>
+      <w:r>
+        <w:rPr>
+          <w:rFonts w:ascii="Courier New" w:hAnsi="Courier New" w:cs="Courier New"/>
+          <w:sz w:val="16"/>
+        </w:rPr>
+        <w:t>"integer", "string"</w:t>
+      </w:r>
+      <w:r>
+        <w:rPr>
+          <w:rFonts w:ascii="Courier New" w:hAnsi="Courier New" w:cs="Courier New"/>
+          <w:sz w:val="16"/>
+        </w:rPr>
+        <w:t xml:space="preserve"> </w:t>
+      </w:r>
+      <w:r>
+        <w:rPr>
+          <w:rFonts w:ascii="Courier New" w:hAnsi="Courier New" w:cs="Courier New"/>
+          <w:sz w:val="16"/>
+        </w:rPr>
+        <w:t>],</w:t>
       </w:r>
     </w:p>
     <w:p>
@@ -6504,7 +6499,218 @@
           <w:rFonts w:ascii="Courier New" w:hAnsi="Courier New" w:cs="Courier New"/>
           <w:sz w:val="16"/>
         </w:rPr>
+        <w:t>"minimum": 1,</w:t>
+      </w:r>
+    </w:p>
+    <w:p>
+      <w:pPr>
+        <w:tabs>
+          <w:tab w:val="left" w:pos="284"/>
+          <w:tab w:val="left" w:pos="567"/>
+          <w:tab w:val="left" w:pos="851"/>
+          <w:tab w:val="left" w:pos="1134"/>
+          <w:tab w:val="left" w:pos="1418"/>
+          <w:tab w:val="left" w:pos="1701"/>
+          <w:tab w:val="left" w:pos="1985"/>
+          <w:tab w:val="left" w:pos="2268"/>
+          <w:tab w:val="left" w:pos="2552"/>
+          <w:tab w:val="left" w:pos="2835"/>
+          <w:tab w:val="left" w:pos="3119"/>
+          <w:tab w:val="left" w:pos="3402"/>
+          <w:tab w:val="left" w:pos="3686"/>
+          <w:tab w:val="left" w:pos="3969"/>
+          <w:tab w:val="left" w:pos="4253"/>
+          <w:tab w:val="left" w:pos="4536"/>
+          <w:tab w:val="left" w:pos="4820"/>
+          <w:tab w:val="left" w:pos="5103"/>
+          <w:tab w:val="left" w:pos="5387"/>
+          <w:tab w:val="left" w:pos="5670"/>
+          <w:tab w:val="left" w:pos="5954"/>
+          <w:tab w:val="left" w:pos="6237"/>
+          <w:tab w:val="left" w:pos="6521"/>
+          <w:tab w:val="left" w:pos="6804"/>
+          <w:tab w:val="left" w:pos="7088"/>
+          <w:tab w:val="left" w:pos="7371"/>
+          <w:tab w:val="left" w:pos="7655"/>
+          <w:tab w:val="left" w:pos="7938"/>
+        </w:tabs>
+        <w:spacing w:after="0"/>
+        <w:rPr>
+          <w:rFonts w:ascii="Courier New" w:hAnsi="Courier New" w:cs="Courier New"/>
+          <w:sz w:val="16"/>
+        </w:rPr>
+      </w:pPr>
+      <w:r>
+        <w:rPr>
+          <w:rFonts w:ascii="Courier New" w:hAnsi="Courier New" w:cs="Courier New"/>
+          <w:sz w:val="16"/>
+        </w:rPr>
+        <w:tab/>
+      </w:r>
+      <w:r>
+        <w:rPr>
+          <w:rFonts w:ascii="Courier New" w:hAnsi="Courier New" w:cs="Courier New"/>
+          <w:sz w:val="16"/>
+        </w:rPr>
+        <w:tab/>
+      </w:r>
+      <w:r>
+        <w:rPr>
+          <w:rFonts w:ascii="Courier New" w:hAnsi="Courier New" w:cs="Courier New"/>
+          <w:sz w:val="16"/>
+        </w:rPr>
+        <w:tab/>
+      </w:r>
+      <w:r>
+        <w:rPr>
+          <w:rFonts w:ascii="Courier New" w:hAnsi="Courier New" w:cs="Courier New"/>
+          <w:sz w:val="16"/>
+        </w:rPr>
+        <w:tab/>
+      </w:r>
+      <w:r>
+        <w:rPr>
+          <w:rFonts w:ascii="Courier New" w:hAnsi="Courier New" w:cs="Courier New"/>
+          <w:sz w:val="16"/>
+        </w:rPr>
+        <w:tab/>
+      </w:r>
+      <w:r>
+        <w:rPr>
+          <w:rFonts w:ascii="Courier New" w:hAnsi="Courier New" w:cs="Courier New"/>
+          <w:sz w:val="16"/>
+        </w:rPr>
+        <w:tab/>
+      </w:r>
+      <w:r>
+        <w:rPr>
+          <w:rFonts w:ascii="Courier New" w:hAnsi="Courier New" w:cs="Courier New"/>
+          <w:sz w:val="16"/>
+        </w:rPr>
+        <w:tab/>
+      </w:r>
+      <w:r>
+        <w:rPr>
+          <w:rFonts w:ascii="Courier New" w:hAnsi="Courier New" w:cs="Courier New"/>
+          <w:sz w:val="16"/>
+        </w:rPr>
+        <w:tab/>
+      </w:r>
+      <w:r>
+        <w:rPr>
+          <w:rFonts w:ascii="Courier New" w:hAnsi="Courier New" w:cs="Courier New"/>
+          <w:sz w:val="16"/>
+        </w:rPr>
         <w:t>"minLength": 1</w:t>
+      </w:r>
+      <w:r>
+        <w:rPr>
+          <w:rFonts w:ascii="Courier New" w:hAnsi="Courier New" w:cs="Courier New"/>
+          <w:sz w:val="16"/>
+        </w:rPr>
+        <w:t>,</w:t>
+      </w:r>
+    </w:p>
+    <w:p>
+      <w:pPr>
+        <w:tabs>
+          <w:tab w:val="left" w:pos="284"/>
+          <w:tab w:val="left" w:pos="567"/>
+          <w:tab w:val="left" w:pos="851"/>
+          <w:tab w:val="left" w:pos="1134"/>
+          <w:tab w:val="left" w:pos="1418"/>
+          <w:tab w:val="left" w:pos="1701"/>
+          <w:tab w:val="left" w:pos="1985"/>
+          <w:tab w:val="left" w:pos="2268"/>
+          <w:tab w:val="left" w:pos="2552"/>
+          <w:tab w:val="left" w:pos="2835"/>
+          <w:tab w:val="left" w:pos="3119"/>
+          <w:tab w:val="left" w:pos="3402"/>
+          <w:tab w:val="left" w:pos="3686"/>
+          <w:tab w:val="left" w:pos="3969"/>
+          <w:tab w:val="left" w:pos="4253"/>
+          <w:tab w:val="left" w:pos="4536"/>
+          <w:tab w:val="left" w:pos="4820"/>
+          <w:tab w:val="left" w:pos="5103"/>
+          <w:tab w:val="left" w:pos="5387"/>
+          <w:tab w:val="left" w:pos="5670"/>
+          <w:tab w:val="left" w:pos="5954"/>
+          <w:tab w:val="left" w:pos="6237"/>
+          <w:tab w:val="left" w:pos="6521"/>
+          <w:tab w:val="left" w:pos="6804"/>
+          <w:tab w:val="left" w:pos="7088"/>
+          <w:tab w:val="left" w:pos="7371"/>
+          <w:tab w:val="left" w:pos="7655"/>
+          <w:tab w:val="left" w:pos="7938"/>
+        </w:tabs>
+        <w:spacing w:after="0"/>
+        <w:rPr>
+          <w:rFonts w:ascii="Courier New" w:hAnsi="Courier New" w:cs="Courier New"/>
+          <w:sz w:val="16"/>
+        </w:rPr>
+      </w:pPr>
+      <w:r>
+        <w:rPr>
+          <w:rFonts w:ascii="Courier New" w:hAnsi="Courier New" w:cs="Courier New"/>
+          <w:sz w:val="16"/>
+        </w:rPr>
+        <w:tab/>
+      </w:r>
+      <w:r>
+        <w:rPr>
+          <w:rFonts w:ascii="Courier New" w:hAnsi="Courier New" w:cs="Courier New"/>
+          <w:sz w:val="16"/>
+        </w:rPr>
+        <w:tab/>
+      </w:r>
+      <w:r>
+        <w:rPr>
+          <w:rFonts w:ascii="Courier New" w:hAnsi="Courier New" w:cs="Courier New"/>
+          <w:sz w:val="16"/>
+        </w:rPr>
+        <w:tab/>
+      </w:r>
+      <w:r>
+        <w:rPr>
+          <w:rFonts w:ascii="Courier New" w:hAnsi="Courier New" w:cs="Courier New"/>
+          <w:sz w:val="16"/>
+        </w:rPr>
+        <w:tab/>
+      </w:r>
+      <w:r>
+        <w:rPr>
+          <w:rFonts w:ascii="Courier New" w:hAnsi="Courier New" w:cs="Courier New"/>
+          <w:sz w:val="16"/>
+        </w:rPr>
+        <w:tab/>
+      </w:r>
+      <w:r>
+        <w:rPr>
+          <w:rFonts w:ascii="Courier New" w:hAnsi="Courier New" w:cs="Courier New"/>
+          <w:sz w:val="16"/>
+        </w:rPr>
+        <w:tab/>
+      </w:r>
+      <w:r>
+        <w:rPr>
+          <w:rFonts w:ascii="Courier New" w:hAnsi="Courier New" w:cs="Courier New"/>
+          <w:sz w:val="16"/>
+        </w:rPr>
+        <w:tab/>
+      </w:r>
+      <w:r>
+        <w:rPr>
+          <w:rFonts w:ascii="Courier New" w:hAnsi="Courier New" w:cs="Courier New"/>
+          <w:sz w:val="16"/>
+        </w:rPr>
+        <w:tab/>
+      </w:r>
+      <w:r>
+        <w:rPr>
+          <w:rFonts w:ascii="Courier New" w:hAnsi="Courier New" w:cs="Courier New"/>
+          <w:sz w:val="16"/>
+        </w:rPr>
+        <w:t>"pattern" : "^(latest)$|^([1-9]{1,}[0-9]*)$"</w:t>
       </w:r>
     </w:p>
     <w:p>
@@ -7721,8 +7927,6 @@
           <w:sz w:val="20"/>
         </w:rPr>
       </w:pPr>
-      <w:bookmarkStart w:id="0" w:name="_GoBack"/>
-      <w:bookmarkEnd w:id="0"/>
     </w:p>
     <w:p>
       <w:pPr>
@@ -10543,7 +10747,6 @@
           <w:noProof/>
           <w:lang w:eastAsia="id-ID"/>
         </w:rPr>
-        <w:lastRenderedPageBreak/>
         <mc:AlternateContent>
           <mc:Choice Requires="wps">
             <w:drawing>
@@ -12074,7 +12277,7 @@
               <w:noProof/>
               <w:sz w:val="32"/>
             </w:rPr>
-            <w:t>1</w:t>
+            <w:t>3</w:t>
           </w:r>
           <w:r>
             <w:rPr>
@@ -16134,7 +16337,7 @@
 </file>
 
 <file path=customXml/itemProps1.xml><?xml version="1.0" encoding="utf-8"?>
-<ds:datastoreItem xmlns:ds="http://schemas.openxmlformats.org/officeDocument/2006/customXml" ds:itemID="{1A81873F-5E22-414E-B26D-FC0F91C10786}">
+<ds:datastoreItem xmlns:ds="http://schemas.openxmlformats.org/officeDocument/2006/customXml" ds:itemID="{DEFCED05-AAE7-46E0-B7C6-731A8E3C0197}">
   <ds:schemaRefs>
     <ds:schemaRef ds:uri="http://schemas.openxmlformats.org/officeDocument/2006/bibliography"/>
   </ds:schemaRefs>

</xml_diff>